<commit_message>
SAR3 and zip file added
</commit_message>
<xml_diff>
--- a/SAR3 Examples/SAR 3 Deepseek 0.3.docx
+++ b/SAR3 Examples/SAR 3 Deepseek 0.3.docx
@@ -4,31 +4,71 @@
   <w:body>
     <w:p>
       <w:r>
-        <w:t xml:space="preserve">LLM Bank New York Branch ("LLM NY") is a wholesale branch of LLM Bank Ltd. ("LLM"), a commercial bank located in mainland China. LLM NY is filing this Suspicious Activity Report ("SAR") (Internal SAR Reference Number 2025-0004) to report 5 </w:t>
-      </w:r>
-      <w:proofErr w:type="gramStart"/>
-      <w:r>
-        <w:t>transaction(s)</w:t>
-      </w:r>
-      <w:proofErr w:type="gramEnd"/>
-      <w:r>
-        <w:t xml:space="preserve"> totaling $11,028,129.00 and sent between 09/03/2024 and 09/07/2024.</w:t>
+        <w:t xml:space="preserve">LLM Bank New York Branch ("LLM NY") is a wholesale branch of LLM Bank Ltd. ("LLM"), a commercial bank located in mainland China. LLM NY is filing this Suspicious Activity Report ("SAR") (Internal SAR Reference Number 2025-0004) to </w:t>
+      </w:r>
+      <w:commentRangeStart w:id="0"/>
+      <w:r>
+        <w:t xml:space="preserve">report 5 transaction(s) totaling $11,028,129.00 </w:t>
+      </w:r>
+      <w:commentRangeEnd w:id="0"/>
+      <w:r>
+        <w:rPr>
+          <w:rStyle w:val="CommentReference"/>
+        </w:rPr>
+        <w:commentReference w:id="0"/>
+      </w:r>
+      <w:r>
+        <w:t>and sent between 09/03/2024 and 09/07/2024.</w:t>
       </w:r>
     </w:p>
     <w:p/>
     <w:p>
+      <w:commentRangeStart w:id="1"/>
       <w:r>
         <w:t>On 09/03/2024, LLM NY account ACC-5 received an incoming wire of $789,654.00 from Venezuela Law (Cayman Islands) to JDF Industries (US). On 09/04/2024, JDF Industries sent an outgoing wire of $1,000,000.00 from ACC-5 to JDF Industries - Citibank Account (US). The same Citibank account returned $1,000,000.00 to ACC-5 on 09/05/2024 via incoming wire. On 09/06/2024, JDF Industries transferred $1,000,000.00 from ACC-5 to Venezuela Oil (Venezuela). A final outgoing wire of $7,238,475.00 was sent from ACC-5 to ARAMCO (Saudi Arabia) on 09/07/2024. Transactions exhibited round-dollar amounts and rapid fund movement between accounts under common control.</w:t>
+      </w:r>
+      <w:commentRangeEnd w:id="1"/>
+      <w:r>
+        <w:rPr>
+          <w:rStyle w:val="CommentReference"/>
+        </w:rPr>
+        <w:commentReference w:id="1"/>
       </w:r>
     </w:p>
     <w:p/>
     <w:p>
       <w:r>
-        <w:t>JDF Industries (Customer ID: C-4) is a US-incorporated oil refinement business with expected activity in US and Saudi Arabia. KYC records show no declared business ties to Venezuela or Cayman Islands. While the relationship with ARAMCO aligns with stated geographies, no legitimate explanation exists for transactions involving Venezuela Law, Venezuela Oil, or circular transfers through the Citibank account. Customer records lack SSN, DOB, and physical address details, impairing risk assessment completeness.</w:t>
+        <w:t xml:space="preserve">JDF Industries (Customer ID: C-4) is a US-incorporated oil refinement business with expected activity in US and Saudi Arabia. </w:t>
+      </w:r>
+      <w:commentRangeStart w:id="2"/>
+      <w:r>
+        <w:t>KYC records show no declared business ties to Venezuela or Cayman Islands</w:t>
+      </w:r>
+      <w:commentRangeEnd w:id="2"/>
+      <w:r>
+        <w:rPr>
+          <w:rStyle w:val="CommentReference"/>
+        </w:rPr>
+        <w:commentReference w:id="2"/>
+      </w:r>
+      <w:r>
+        <w:t xml:space="preserve">. While the relationship with ARAMCO aligns with stated geographies, no legitimate explanation exists for transactions involving Venezuela Law, Venezuela Oil, or circular transfers through the Citibank account. </w:t>
+      </w:r>
+      <w:commentRangeStart w:id="3"/>
+      <w:r>
+        <w:t>Customer records lack SSN, DOB, and physical address details, impairing risk assessment completeness.</w:t>
+      </w:r>
+      <w:commentRangeEnd w:id="3"/>
+      <w:r>
+        <w:rPr>
+          <w:rStyle w:val="CommentReference"/>
+        </w:rPr>
+        <w:commentReference w:id="3"/>
       </w:r>
     </w:p>
     <w:p/>
     <w:p>
+      <w:commentRangeStart w:id="4"/>
       <w:r>
         <w:t xml:space="preserve">These transactions are being reported due to the following:  </w:t>
       </w:r>
@@ -56,6 +96,13 @@
     <w:p>
       <w:r>
         <w:t xml:space="preserve">5. Multiple round-dollar transactions inconsistent with oil refinement operational needs  </w:t>
+      </w:r>
+      <w:commentRangeEnd w:id="4"/>
+      <w:r>
+        <w:rPr>
+          <w:rStyle w:val="CommentReference"/>
+        </w:rPr>
+        <w:commentReference w:id="4"/>
       </w:r>
     </w:p>
     <w:p/>
@@ -72,6 +119,129 @@
     </w:sectPr>
   </w:body>
 </w:document>
+</file>
+
+<file path=word/comments.xml><?xml version="1.0" encoding="utf-8"?>
+<w:comments xmlns:wpc="http://schemas.microsoft.com/office/word/2010/wordprocessingCanvas" xmlns:cx="http://schemas.microsoft.com/office/drawing/2014/chartex" xmlns:cx1="http://schemas.microsoft.com/office/drawing/2015/9/8/chartex" xmlns:cx2="http://schemas.microsoft.com/office/drawing/2015/10/21/chartex" xmlns:cx3="http://schemas.microsoft.com/office/drawing/2016/5/9/chartex" xmlns:cx4="http://schemas.microsoft.com/office/drawing/2016/5/10/chartex" xmlns:cx5="http://schemas.microsoft.com/office/drawing/2016/5/11/chartex" xmlns:cx6="http://schemas.microsoft.com/office/drawing/2016/5/12/chartex" xmlns:cx7="http://schemas.microsoft.com/office/drawing/2016/5/13/chartex" xmlns:cx8="http://schemas.microsoft.com/office/drawing/2016/5/14/chartex" xmlns:mc="http://schemas.openxmlformats.org/markup-compatibility/2006" xmlns:aink="http://schemas.microsoft.com/office/drawing/2016/ink" xmlns:am3d="http://schemas.microsoft.com/office/drawing/2017/model3d" xmlns:o="urn:schemas-microsoft-com:office:office" xmlns:oel="http://schemas.microsoft.com/office/2019/extlst" xmlns:r="http://schemas.openxmlformats.org/officeDocument/2006/relationships" xmlns:m="http://schemas.openxmlformats.org/officeDocument/2006/math" xmlns:v="urn:schemas-microsoft-com:vml" xmlns:wp14="http://schemas.microsoft.com/office/word/2010/wordprocessingDrawing" xmlns:wp="http://schemas.openxmlformats.org/drawingml/2006/wordprocessingDrawing" xmlns:w10="urn:schemas-microsoft-com:office:word" xmlns:w="http://schemas.openxmlformats.org/wordprocessingml/2006/main" xmlns:w14="http://schemas.microsoft.com/office/word/2010/wordml" xmlns:w15="http://schemas.microsoft.com/office/word/2012/wordml" xmlns:w16cex="http://schemas.microsoft.com/office/word/2018/wordml/cex" xmlns:w16cid="http://schemas.microsoft.com/office/word/2016/wordml/cid" xmlns:w16="http://schemas.microsoft.com/office/word/2018/wordml" xmlns:w16du="http://schemas.microsoft.com/office/word/2023/wordml/word16du" xmlns:w16sdtdh="http://schemas.microsoft.com/office/word/2020/wordml/sdtdatahash" xmlns:w16sdtfl="http://schemas.microsoft.com/office/word/2024/wordml/sdtformatlock" xmlns:w16se="http://schemas.microsoft.com/office/word/2015/wordml/symex" xmlns:wpg="http://schemas.microsoft.com/office/word/2010/wordprocessingGroup" xmlns:wpi="http://schemas.microsoft.com/office/word/2010/wordprocessingInk" xmlns:wne="http://schemas.microsoft.com/office/word/2006/wordml" xmlns:wps="http://schemas.microsoft.com/office/word/2010/wordprocessingShape" mc:Ignorable="w14 w15 w16se w16cid w16 w16cex w16sdtdh w16sdtfl w16du wp14">
+  <w:comment w:id="0" w:author="aditya gupta" w:date="2025-04-14T01:48:00Z" w:initials="ag">
+    <w:p>
+      <w:pPr>
+        <w:pStyle w:val="CommentText"/>
+      </w:pPr>
+      <w:r>
+        <w:rPr>
+          <w:rStyle w:val="CommentReference"/>
+        </w:rPr>
+        <w:annotationRef/>
+      </w:r>
+      <w:r>
+        <w:t>As per database</w:t>
+      </w:r>
+    </w:p>
+  </w:comment>
+  <w:comment w:id="1" w:author="aditya gupta" w:date="2025-04-14T01:49:00Z" w:initials="ag">
+    <w:p>
+      <w:pPr>
+        <w:pStyle w:val="CommentText"/>
+      </w:pPr>
+      <w:r>
+        <w:rPr>
+          <w:rStyle w:val="CommentReference"/>
+        </w:rPr>
+        <w:annotationRef/>
+      </w:r>
+      <w:r>
+        <w:t>Perfect depiction of data and also it is taking location name</w:t>
+      </w:r>
+    </w:p>
+  </w:comment>
+  <w:comment w:id="2" w:author="aditya gupta" w:date="2025-04-14T01:56:00Z" w:initials="ag">
+    <w:p>
+      <w:pPr>
+        <w:pStyle w:val="CommentText"/>
+      </w:pPr>
+      <w:r>
+        <w:rPr>
+          <w:rStyle w:val="CommentReference"/>
+        </w:rPr>
+        <w:annotationRef/>
+      </w:r>
+      <w:r>
+        <w:t>Would have been great if expected activity was added</w:t>
+      </w:r>
+    </w:p>
+  </w:comment>
+  <w:comment w:id="3" w:author="aditya gupta" w:date="2025-04-14T01:50:00Z" w:initials="ag">
+    <w:p>
+      <w:pPr>
+        <w:pStyle w:val="CommentText"/>
+      </w:pPr>
+      <w:r>
+        <w:rPr>
+          <w:rStyle w:val="CommentReference"/>
+        </w:rPr>
+        <w:annotationRef/>
+      </w:r>
+      <w:r>
+        <w:t>This line is due to no information in database</w:t>
+      </w:r>
+    </w:p>
+  </w:comment>
+  <w:comment w:id="4" w:author="aditya gupta" w:date="2025-04-14T01:51:00Z" w:initials="ag">
+    <w:p>
+      <w:pPr>
+        <w:pStyle w:val="CommentText"/>
+      </w:pPr>
+      <w:r>
+        <w:rPr>
+          <w:rStyle w:val="CommentReference"/>
+        </w:rPr>
+        <w:annotationRef/>
+      </w:r>
+      <w:r>
+        <w:t>That is amazing depiction, all points checked, I am still going to point out the round dollar word but that is okay.</w:t>
+      </w:r>
+    </w:p>
+  </w:comment>
+</w:comments>
+</file>
+
+<file path=word/commentsExtended.xml><?xml version="1.0" encoding="utf-8"?>
+<w15:commentsEx xmlns:wpc="http://schemas.microsoft.com/office/word/2010/wordprocessingCanvas" xmlns:cx="http://schemas.microsoft.com/office/drawing/2014/chartex" xmlns:cx1="http://schemas.microsoft.com/office/drawing/2015/9/8/chartex" xmlns:cx2="http://schemas.microsoft.com/office/drawing/2015/10/21/chartex" xmlns:cx3="http://schemas.microsoft.com/office/drawing/2016/5/9/chartex" xmlns:cx4="http://schemas.microsoft.com/office/drawing/2016/5/10/chartex" xmlns:cx5="http://schemas.microsoft.com/office/drawing/2016/5/11/chartex" xmlns:cx6="http://schemas.microsoft.com/office/drawing/2016/5/12/chartex" xmlns:cx7="http://schemas.microsoft.com/office/drawing/2016/5/13/chartex" xmlns:cx8="http://schemas.microsoft.com/office/drawing/2016/5/14/chartex" xmlns:mc="http://schemas.openxmlformats.org/markup-compatibility/2006" xmlns:aink="http://schemas.microsoft.com/office/drawing/2016/ink" xmlns:am3d="http://schemas.microsoft.com/office/drawing/2017/model3d" xmlns:o="urn:schemas-microsoft-com:office:office" xmlns:oel="http://schemas.microsoft.com/office/2019/extlst" xmlns:r="http://schemas.openxmlformats.org/officeDocument/2006/relationships" xmlns:m="http://schemas.openxmlformats.org/officeDocument/2006/math" xmlns:v="urn:schemas-microsoft-com:vml" xmlns:wp14="http://schemas.microsoft.com/office/word/2010/wordprocessingDrawing" xmlns:wp="http://schemas.openxmlformats.org/drawingml/2006/wordprocessingDrawing" xmlns:w10="urn:schemas-microsoft-com:office:word" xmlns:w="http://schemas.openxmlformats.org/wordprocessingml/2006/main" xmlns:w14="http://schemas.microsoft.com/office/word/2010/wordml" xmlns:w15="http://schemas.microsoft.com/office/word/2012/wordml" xmlns:w16cex="http://schemas.microsoft.com/office/word/2018/wordml/cex" xmlns:w16cid="http://schemas.microsoft.com/office/word/2016/wordml/cid" xmlns:w16="http://schemas.microsoft.com/office/word/2018/wordml" xmlns:w16du="http://schemas.microsoft.com/office/word/2023/wordml/word16du" xmlns:w16sdtdh="http://schemas.microsoft.com/office/word/2020/wordml/sdtdatahash" xmlns:w16sdtfl="http://schemas.microsoft.com/office/word/2024/wordml/sdtformatlock" xmlns:w16se="http://schemas.microsoft.com/office/word/2015/wordml/symex" xmlns:wpg="http://schemas.microsoft.com/office/word/2010/wordprocessingGroup" xmlns:wpi="http://schemas.microsoft.com/office/word/2010/wordprocessingInk" xmlns:wne="http://schemas.microsoft.com/office/word/2006/wordml" xmlns:wps="http://schemas.microsoft.com/office/word/2010/wordprocessingShape" mc:Ignorable="w14 w15 w16se w16cid w16 w16cex w16sdtdh w16sdtfl w16du wp14">
+  <w15:commentEx w15:paraId="32DE9E00" w15:done="0"/>
+  <w15:commentEx w15:paraId="5E98603D" w15:done="0"/>
+  <w15:commentEx w15:paraId="625165BF" w15:done="0"/>
+  <w15:commentEx w15:paraId="67C4B423" w15:done="0"/>
+  <w15:commentEx w15:paraId="338F3FB1" w15:done="0"/>
+</w15:commentsEx>
+</file>
+
+<file path=word/commentsExtensible.xml><?xml version="1.0" encoding="utf-8"?>
+<w16cex:commentsExtensible xmlns:wpc="http://schemas.microsoft.com/office/word/2010/wordprocessingCanvas" xmlns:cx="http://schemas.microsoft.com/office/drawing/2014/chartex" xmlns:cx1="http://schemas.microsoft.com/office/drawing/2015/9/8/chartex" xmlns:cx2="http://schemas.microsoft.com/office/drawing/2015/10/21/chartex" xmlns:cx3="http://schemas.microsoft.com/office/drawing/2016/5/9/chartex" xmlns:cx4="http://schemas.microsoft.com/office/drawing/2016/5/10/chartex" xmlns:cx5="http://schemas.microsoft.com/office/drawing/2016/5/11/chartex" xmlns:cx6="http://schemas.microsoft.com/office/drawing/2016/5/12/chartex" xmlns:cx7="http://schemas.microsoft.com/office/drawing/2016/5/13/chartex" xmlns:cx8="http://schemas.microsoft.com/office/drawing/2016/5/14/chartex" xmlns:cr="http://schemas.microsoft.com/office/comments/2020/reactions" xmlns:mc="http://schemas.openxmlformats.org/markup-compatibility/2006" xmlns:aink="http://schemas.microsoft.com/office/drawing/2016/ink" xmlns:am3d="http://schemas.microsoft.com/office/drawing/2017/model3d" xmlns:o="urn:schemas-microsoft-com:office:office" xmlns:oel="http://schemas.microsoft.com/office/2019/extlst" xmlns:r="http://schemas.openxmlformats.org/officeDocument/2006/relationships" xmlns:m="http://schemas.openxmlformats.org/officeDocument/2006/math" xmlns:v="urn:schemas-microsoft-com:vml" xmlns:wp14="http://schemas.microsoft.com/office/word/2010/wordprocessingDrawing" xmlns:wp="http://schemas.openxmlformats.org/drawingml/2006/wordprocessingDrawing" xmlns:w10="urn:schemas-microsoft-com:office:word" xmlns:w="http://schemas.openxmlformats.org/wordprocessingml/2006/main" xmlns:w14="http://schemas.microsoft.com/office/word/2010/wordml" xmlns:w15="http://schemas.microsoft.com/office/word/2012/wordml" xmlns:w16cex="http://schemas.microsoft.com/office/word/2018/wordml/cex" xmlns:w16cid="http://schemas.microsoft.com/office/word/2016/wordml/cid" xmlns:w16="http://schemas.microsoft.com/office/word/2018/wordml" xmlns:w16du="http://schemas.microsoft.com/office/word/2023/wordml/word16du" xmlns:w16sdtdh="http://schemas.microsoft.com/office/word/2020/wordml/sdtdatahash" xmlns:w16sdtfl="http://schemas.microsoft.com/office/word/2024/wordml/sdtformatlock" xmlns:w16se="http://schemas.microsoft.com/office/word/2015/wordml/symex" xmlns:wpg="http://schemas.microsoft.com/office/word/2010/wordprocessingGroup" xmlns:wpi="http://schemas.microsoft.com/office/word/2010/wordprocessingInk" xmlns:wne="http://schemas.microsoft.com/office/word/2006/wordml" xmlns:wps="http://schemas.microsoft.com/office/word/2010/wordprocessingShape" mc:Ignorable="w14 w15 w16se w16cid w16 w16cex w16sdtdh w16sdtfl cr w16du wp14">
+  <w16cex:commentExtensible w16cex:durableId="691DAA3A" w16cex:dateUtc="2025-04-14T05:48:00Z"/>
+  <w16cex:commentExtensible w16cex:durableId="2C30644E" w16cex:dateUtc="2025-04-14T05:49:00Z"/>
+  <w16cex:commentExtensible w16cex:durableId="4E97963C" w16cex:dateUtc="2025-04-14T05:56:00Z"/>
+  <w16cex:commentExtensible w16cex:durableId="46131BFB" w16cex:dateUtc="2025-04-14T05:50:00Z"/>
+  <w16cex:commentExtensible w16cex:durableId="0D6846B2" w16cex:dateUtc="2025-04-14T05:51:00Z"/>
+</w16cex:commentsExtensible>
+</file>
+
+<file path=word/commentsIds.xml><?xml version="1.0" encoding="utf-8"?>
+<w16cid:commentsIds xmlns:wpc="http://schemas.microsoft.com/office/word/2010/wordprocessingCanvas" xmlns:cx="http://schemas.microsoft.com/office/drawing/2014/chartex" xmlns:cx1="http://schemas.microsoft.com/office/drawing/2015/9/8/chartex" xmlns:cx2="http://schemas.microsoft.com/office/drawing/2015/10/21/chartex" xmlns:cx3="http://schemas.microsoft.com/office/drawing/2016/5/9/chartex" xmlns:cx4="http://schemas.microsoft.com/office/drawing/2016/5/10/chartex" xmlns:cx5="http://schemas.microsoft.com/office/drawing/2016/5/11/chartex" xmlns:cx6="http://schemas.microsoft.com/office/drawing/2016/5/12/chartex" xmlns:cx7="http://schemas.microsoft.com/office/drawing/2016/5/13/chartex" xmlns:cx8="http://schemas.microsoft.com/office/drawing/2016/5/14/chartex" xmlns:mc="http://schemas.openxmlformats.org/markup-compatibility/2006" xmlns:aink="http://schemas.microsoft.com/office/drawing/2016/ink" xmlns:am3d="http://schemas.microsoft.com/office/drawing/2017/model3d" xmlns:o="urn:schemas-microsoft-com:office:office" xmlns:oel="http://schemas.microsoft.com/office/2019/extlst" xmlns:r="http://schemas.openxmlformats.org/officeDocument/2006/relationships" xmlns:m="http://schemas.openxmlformats.org/officeDocument/2006/math" xmlns:v="urn:schemas-microsoft-com:vml" xmlns:wp14="http://schemas.microsoft.com/office/word/2010/wordprocessingDrawing" xmlns:wp="http://schemas.openxmlformats.org/drawingml/2006/wordprocessingDrawing" xmlns:w10="urn:schemas-microsoft-com:office:word" xmlns:w="http://schemas.openxmlformats.org/wordprocessingml/2006/main" xmlns:w14="http://schemas.microsoft.com/office/word/2010/wordml" xmlns:w15="http://schemas.microsoft.com/office/word/2012/wordml" xmlns:w16cex="http://schemas.microsoft.com/office/word/2018/wordml/cex" xmlns:w16cid="http://schemas.microsoft.com/office/word/2016/wordml/cid" xmlns:w16="http://schemas.microsoft.com/office/word/2018/wordml" xmlns:w16du="http://schemas.microsoft.com/office/word/2023/wordml/word16du" xmlns:w16sdtdh="http://schemas.microsoft.com/office/word/2020/wordml/sdtdatahash" xmlns:w16sdtfl="http://schemas.microsoft.com/office/word/2024/wordml/sdtformatlock" xmlns:w16se="http://schemas.microsoft.com/office/word/2015/wordml/symex" xmlns:wpg="http://schemas.microsoft.com/office/word/2010/wordprocessingGroup" xmlns:wpi="http://schemas.microsoft.com/office/word/2010/wordprocessingInk" xmlns:wne="http://schemas.microsoft.com/office/word/2006/wordml" xmlns:wps="http://schemas.microsoft.com/office/word/2010/wordprocessingShape" mc:Ignorable="w14 w15 w16se w16cid w16 w16cex w16sdtdh w16sdtfl w16du wp14">
+  <w16cid:commentId w16cid:paraId="32DE9E00" w16cid:durableId="691DAA3A"/>
+  <w16cid:commentId w16cid:paraId="5E98603D" w16cid:durableId="2C30644E"/>
+  <w16cid:commentId w16cid:paraId="625165BF" w16cid:durableId="4E97963C"/>
+  <w16cid:commentId w16cid:paraId="67C4B423" w16cid:durableId="46131BFB"/>
+  <w16cid:commentId w16cid:paraId="338F3FB1" w16cid:durableId="0D6846B2"/>
+</w16cid:commentsIds>
+</file>
+
+<file path=word/people.xml><?xml version="1.0" encoding="utf-8"?>
+<w15:people xmlns:wpc="http://schemas.microsoft.com/office/word/2010/wordprocessingCanvas" xmlns:cx="http://schemas.microsoft.com/office/drawing/2014/chartex" xmlns:cx1="http://schemas.microsoft.com/office/drawing/2015/9/8/chartex" xmlns:cx2="http://schemas.microsoft.com/office/drawing/2015/10/21/chartex" xmlns:cx3="http://schemas.microsoft.com/office/drawing/2016/5/9/chartex" xmlns:cx4="http://schemas.microsoft.com/office/drawing/2016/5/10/chartex" xmlns:cx5="http://schemas.microsoft.com/office/drawing/2016/5/11/chartex" xmlns:cx6="http://schemas.microsoft.com/office/drawing/2016/5/12/chartex" xmlns:cx7="http://schemas.microsoft.com/office/drawing/2016/5/13/chartex" xmlns:cx8="http://schemas.microsoft.com/office/drawing/2016/5/14/chartex" xmlns:mc="http://schemas.openxmlformats.org/markup-compatibility/2006" xmlns:aink="http://schemas.microsoft.com/office/drawing/2016/ink" xmlns:am3d="http://schemas.microsoft.com/office/drawing/2017/model3d" xmlns:o="urn:schemas-microsoft-com:office:office" xmlns:oel="http://schemas.microsoft.com/office/2019/extlst" xmlns:r="http://schemas.openxmlformats.org/officeDocument/2006/relationships" xmlns:m="http://schemas.openxmlformats.org/officeDocument/2006/math" xmlns:v="urn:schemas-microsoft-com:vml" xmlns:wp14="http://schemas.microsoft.com/office/word/2010/wordprocessingDrawing" xmlns:wp="http://schemas.openxmlformats.org/drawingml/2006/wordprocessingDrawing" xmlns:w10="urn:schemas-microsoft-com:office:word" xmlns:w="http://schemas.openxmlformats.org/wordprocessingml/2006/main" xmlns:w14="http://schemas.microsoft.com/office/word/2010/wordml" xmlns:w15="http://schemas.microsoft.com/office/word/2012/wordml" xmlns:w16cex="http://schemas.microsoft.com/office/word/2018/wordml/cex" xmlns:w16cid="http://schemas.microsoft.com/office/word/2016/wordml/cid" xmlns:w16="http://schemas.microsoft.com/office/word/2018/wordml" xmlns:w16du="http://schemas.microsoft.com/office/word/2023/wordml/word16du" xmlns:w16sdtdh="http://schemas.microsoft.com/office/word/2020/wordml/sdtdatahash" xmlns:w16sdtfl="http://schemas.microsoft.com/office/word/2024/wordml/sdtformatlock" xmlns:w16se="http://schemas.microsoft.com/office/word/2015/wordml/symex" xmlns:wpg="http://schemas.microsoft.com/office/word/2010/wordprocessingGroup" xmlns:wpi="http://schemas.microsoft.com/office/word/2010/wordprocessingInk" xmlns:wne="http://schemas.microsoft.com/office/word/2006/wordml" xmlns:wps="http://schemas.microsoft.com/office/word/2010/wordprocessingShape" mc:Ignorable="w14 w15 w16se w16cid w16 w16cex w16sdtdh w16sdtfl w16du wp14">
+  <w15:person w15:author="aditya gupta">
+    <w15:presenceInfo w15:providerId="Windows Live" w15:userId="146d4b0efac6464d"/>
+  </w15:person>
+</w15:people>
 </file>
 
 <file path=word/styles.xml><?xml version="1.0" encoding="utf-8"?>
@@ -991,6 +1161,72 @@
       <w:spacing w:val="5"/>
     </w:rPr>
   </w:style>
+  <w:style w:type="character" w:styleId="CommentReference">
+    <w:name w:val="annotation reference"/>
+    <w:basedOn w:val="DefaultParagraphFont"/>
+    <w:uiPriority w:val="99"/>
+    <w:semiHidden/>
+    <w:unhideWhenUsed/>
+    <w:rsid w:val="000B09BA"/>
+    <w:rPr>
+      <w:sz w:val="16"/>
+      <w:szCs w:val="16"/>
+    </w:rPr>
+  </w:style>
+  <w:style w:type="paragraph" w:styleId="CommentText">
+    <w:name w:val="annotation text"/>
+    <w:basedOn w:val="Normal"/>
+    <w:link w:val="CommentTextChar"/>
+    <w:uiPriority w:val="99"/>
+    <w:unhideWhenUsed/>
+    <w:rsid w:val="000B09BA"/>
+    <w:pPr>
+      <w:spacing w:line="240" w:lineRule="auto"/>
+    </w:pPr>
+    <w:rPr>
+      <w:sz w:val="20"/>
+      <w:szCs w:val="20"/>
+    </w:rPr>
+  </w:style>
+  <w:style w:type="character" w:customStyle="1" w:styleId="CommentTextChar">
+    <w:name w:val="Comment Text Char"/>
+    <w:basedOn w:val="DefaultParagraphFont"/>
+    <w:link w:val="CommentText"/>
+    <w:uiPriority w:val="99"/>
+    <w:rsid w:val="000B09BA"/>
+    <w:rPr>
+      <w:sz w:val="20"/>
+      <w:szCs w:val="20"/>
+    </w:rPr>
+  </w:style>
+  <w:style w:type="paragraph" w:styleId="CommentSubject">
+    <w:name w:val="annotation subject"/>
+    <w:basedOn w:val="CommentText"/>
+    <w:next w:val="CommentText"/>
+    <w:link w:val="CommentSubjectChar"/>
+    <w:uiPriority w:val="99"/>
+    <w:semiHidden/>
+    <w:unhideWhenUsed/>
+    <w:rsid w:val="000B09BA"/>
+    <w:rPr>
+      <w:b/>
+      <w:bCs/>
+    </w:rPr>
+  </w:style>
+  <w:style w:type="character" w:customStyle="1" w:styleId="CommentSubjectChar">
+    <w:name w:val="Comment Subject Char"/>
+    <w:basedOn w:val="CommentTextChar"/>
+    <w:link w:val="CommentSubject"/>
+    <w:uiPriority w:val="99"/>
+    <w:semiHidden/>
+    <w:rsid w:val="000B09BA"/>
+    <w:rPr>
+      <w:b/>
+      <w:bCs/>
+      <w:sz w:val="20"/>
+      <w:szCs w:val="20"/>
+    </w:rPr>
+  </w:style>
 </w:styles>
 </file>
 

</xml_diff>